<commit_message>
Tambah file dan update kode
</commit_message>
<xml_diff>
--- a/MODUL AJAR/MA MTK/BAB 3 - MA Matematika Kls 1.docx
+++ b/MODUL AJAR/MA MTK/BAB 3 - MA Matematika Kls 1.docx
@@ -10699,6 +10699,465 @@
                 <w:rFonts w:ascii="Times New Roman" w:eastAsia="Times New Roman" w:hAnsi="Times New Roman" w:cs="Times New Roman"/>
               </w:rPr>
               <w:t xml:space="preserve"> Penyadur: Wahid Yunianto, Belajar Bersama Temanmu Matematika untuk Sekolah Dasar Kelas I, Kementerian Pendidikan, Kebudayaan, Riset, Dan Teknologi Republik Indonesia, 2021.</w:t>
+            </w:r>
+          </w:p>
+        </w:tc>
+      </w:tr>
+    </w:tbl>
+    <w:tbl>
+      <w:tblPr>
+        <w:tblpPr w:leftFromText="180" w:rightFromText="180" w:bottomFromText="200" w:vertAnchor="text" w:horzAnchor="margin" w:tblpY="2350"/>
+        <w:tblW w:w="9750" w:type="dxa"/>
+        <w:tblBorders>
+          <w:top w:val="single" w:sz="4" w:space="0" w:color="000000"/>
+          <w:left w:val="single" w:sz="4" w:space="0" w:color="000000"/>
+          <w:bottom w:val="single" w:sz="4" w:space="0" w:color="000000"/>
+          <w:right w:val="single" w:sz="4" w:space="0" w:color="000000"/>
+          <w:insideH w:val="single" w:sz="4" w:space="0" w:color="000000"/>
+          <w:insideV w:val="single" w:sz="4" w:space="0" w:color="000000"/>
+        </w:tblBorders>
+        <w:tblLayout w:type="fixed"/>
+        <w:tblLook w:val="0400" w:firstRow="0" w:lastRow="0" w:firstColumn="0" w:lastColumn="0" w:noHBand="0" w:noVBand="1"/>
+      </w:tblPr>
+      <w:tblGrid>
+        <w:gridCol w:w="3397"/>
+        <w:gridCol w:w="3102"/>
+        <w:gridCol w:w="3251"/>
+      </w:tblGrid>
+      <w:tr>
+        <w:tc>
+          <w:tcPr>
+            <w:tcW w:w="3397" w:type="dxa"/>
+            <w:tcBorders>
+              <w:top w:val="single" w:sz="4" w:space="0" w:color="000000"/>
+              <w:left w:val="single" w:sz="4" w:space="0" w:color="000000"/>
+              <w:bottom w:val="single" w:sz="4" w:space="0" w:color="000000"/>
+              <w:right w:val="single" w:sz="4" w:space="0" w:color="000000"/>
+            </w:tcBorders>
+            <w:hideMark/>
+          </w:tcPr>
+          <w:p>
+            <w:pPr>
+              <w:spacing w:after="0" w:line="240" w:lineRule="auto"/>
+              <w:jc w:val="center"/>
+              <w:rPr>
+                <w:rFonts w:ascii="Times New Roman" w:eastAsia="Times New Roman" w:hAnsi="Times New Roman" w:cs="Times New Roman"/>
+                <w:b/>
+                <w:sz w:val="28"/>
+                <w:szCs w:val="28"/>
+                <w:lang w:val="en-US"/>
+              </w:rPr>
+            </w:pPr>
+            <w:proofErr w:type="spellStart"/>
+            <w:proofErr w:type="gramStart"/>
+            <w:r>
+              <w:rPr>
+                <w:rFonts w:ascii="Times New Roman" w:eastAsia="Times New Roman" w:hAnsi="Times New Roman" w:cs="Times New Roman"/>
+                <w:b/>
+                <w:sz w:val="28"/>
+                <w:szCs w:val="28"/>
+                <w:lang w:val="en-US"/>
+              </w:rPr>
+              <w:t>Kepala</w:t>
+            </w:r>
+            <w:proofErr w:type="spellEnd"/>
+            <w:r>
+              <w:rPr>
+                <w:rFonts w:ascii="Times New Roman" w:eastAsia="Times New Roman" w:hAnsi="Times New Roman" w:cs="Times New Roman"/>
+                <w:b/>
+                <w:sz w:val="28"/>
+                <w:szCs w:val="28"/>
+                <w:lang w:val="en-US"/>
+              </w:rPr>
+              <w:t xml:space="preserve">  </w:t>
+            </w:r>
+            <w:proofErr w:type="spellStart"/>
+            <w:r>
+              <w:rPr>
+                <w:rFonts w:ascii="Times New Roman" w:eastAsia="Times New Roman" w:hAnsi="Times New Roman" w:cs="Times New Roman"/>
+                <w:b/>
+                <w:sz w:val="28"/>
+                <w:szCs w:val="28"/>
+                <w:lang w:val="en-US"/>
+              </w:rPr>
+              <w:t>Sekolah</w:t>
+            </w:r>
+            <w:proofErr w:type="spellEnd"/>
+            <w:proofErr w:type="gramEnd"/>
+          </w:p>
+        </w:tc>
+        <w:tc>
+          <w:tcPr>
+            <w:tcW w:w="3102" w:type="dxa"/>
+            <w:tcBorders>
+              <w:top w:val="nil"/>
+              <w:left w:val="single" w:sz="4" w:space="0" w:color="000000"/>
+              <w:bottom w:val="nil"/>
+              <w:right w:val="single" w:sz="4" w:space="0" w:color="000000"/>
+            </w:tcBorders>
+          </w:tcPr>
+          <w:p>
+            <w:pPr>
+              <w:spacing w:after="0" w:line="240" w:lineRule="auto"/>
+              <w:jc w:val="center"/>
+              <w:rPr>
+                <w:rFonts w:ascii="Times New Roman" w:eastAsia="Times New Roman" w:hAnsi="Times New Roman" w:cs="Times New Roman"/>
+                <w:b/>
+                <w:sz w:val="28"/>
+                <w:szCs w:val="28"/>
+                <w:lang w:val="en-US"/>
+              </w:rPr>
+            </w:pPr>
+          </w:p>
+        </w:tc>
+        <w:tc>
+          <w:tcPr>
+            <w:tcW w:w="3251" w:type="dxa"/>
+            <w:tcBorders>
+              <w:top w:val="single" w:sz="4" w:space="0" w:color="000000"/>
+              <w:left w:val="single" w:sz="4" w:space="0" w:color="000000"/>
+              <w:bottom w:val="single" w:sz="4" w:space="0" w:color="000000"/>
+              <w:right w:val="single" w:sz="4" w:space="0" w:color="000000"/>
+            </w:tcBorders>
+            <w:hideMark/>
+          </w:tcPr>
+          <w:p>
+            <w:pPr>
+              <w:spacing w:after="0" w:line="240" w:lineRule="auto"/>
+              <w:jc w:val="center"/>
+              <w:rPr>
+                <w:rFonts w:ascii="Times New Roman" w:eastAsia="Times New Roman" w:hAnsi="Times New Roman" w:cs="Times New Roman"/>
+                <w:b/>
+                <w:sz w:val="28"/>
+                <w:szCs w:val="28"/>
+                <w:lang w:val="en-US"/>
+              </w:rPr>
+            </w:pPr>
+            <w:r>
+              <w:rPr>
+                <w:rFonts w:ascii="Times New Roman" w:eastAsia="Times New Roman" w:hAnsi="Times New Roman" w:cs="Times New Roman"/>
+                <w:b/>
+                <w:sz w:val="28"/>
+                <w:szCs w:val="28"/>
+                <w:lang w:val="en-US"/>
+              </w:rPr>
+              <w:t xml:space="preserve">Guru </w:t>
+            </w:r>
+            <w:proofErr w:type="spellStart"/>
+            <w:r>
+              <w:rPr>
+                <w:rFonts w:ascii="Times New Roman" w:eastAsia="Times New Roman" w:hAnsi="Times New Roman" w:cs="Times New Roman"/>
+                <w:b/>
+                <w:sz w:val="28"/>
+                <w:szCs w:val="28"/>
+                <w:lang w:val="en-US"/>
+              </w:rPr>
+              <w:t>Kelas</w:t>
+            </w:r>
+            <w:proofErr w:type="spellEnd"/>
+            <w:r>
+              <w:rPr>
+                <w:rFonts w:ascii="Times New Roman" w:eastAsia="Times New Roman" w:hAnsi="Times New Roman" w:cs="Times New Roman"/>
+                <w:b/>
+                <w:sz w:val="28"/>
+                <w:szCs w:val="28"/>
+                <w:lang w:val="en-US"/>
+              </w:rPr>
+              <w:t xml:space="preserve"> 1</w:t>
+            </w:r>
+          </w:p>
+        </w:tc>
+      </w:tr>
+      <w:tr>
+        <w:tc>
+          <w:tcPr>
+            <w:tcW w:w="3397" w:type="dxa"/>
+            <w:tcBorders>
+              <w:top w:val="single" w:sz="4" w:space="0" w:color="000000"/>
+              <w:left w:val="single" w:sz="4" w:space="0" w:color="000000"/>
+              <w:bottom w:val="single" w:sz="4" w:space="0" w:color="000000"/>
+              <w:right w:val="single" w:sz="4" w:space="0" w:color="000000"/>
+            </w:tcBorders>
+          </w:tcPr>
+          <w:p>
+            <w:pPr>
+              <w:spacing w:after="0" w:line="240" w:lineRule="auto"/>
+              <w:jc w:val="center"/>
+              <w:rPr>
+                <w:rFonts w:ascii="Times New Roman" w:eastAsia="Times New Roman" w:hAnsi="Times New Roman" w:cs="Times New Roman"/>
+                <w:b/>
+                <w:sz w:val="28"/>
+                <w:szCs w:val="28"/>
+                <w:lang w:val="en-US"/>
+              </w:rPr>
+            </w:pPr>
+          </w:p>
+          <w:p>
+            <w:pPr>
+              <w:spacing w:after="0" w:line="240" w:lineRule="auto"/>
+              <w:jc w:val="center"/>
+              <w:rPr>
+                <w:rFonts w:ascii="Times New Roman" w:eastAsia="Times New Roman" w:hAnsi="Times New Roman" w:cs="Times New Roman"/>
+                <w:b/>
+                <w:sz w:val="28"/>
+                <w:szCs w:val="28"/>
+                <w:lang w:val="en-US"/>
+              </w:rPr>
+            </w:pPr>
+          </w:p>
+          <w:p>
+            <w:pPr>
+              <w:spacing w:after="0" w:line="240" w:lineRule="auto"/>
+              <w:jc w:val="center"/>
+              <w:rPr>
+                <w:rFonts w:ascii="Times New Roman" w:eastAsia="Times New Roman" w:hAnsi="Times New Roman" w:cs="Times New Roman"/>
+                <w:b/>
+                <w:sz w:val="28"/>
+                <w:szCs w:val="28"/>
+                <w:lang w:val="en-US"/>
+              </w:rPr>
+            </w:pPr>
+          </w:p>
+          <w:p>
+            <w:pPr>
+              <w:spacing w:after="0" w:line="240" w:lineRule="auto"/>
+              <w:jc w:val="center"/>
+              <w:rPr>
+                <w:rFonts w:ascii="Times New Roman" w:eastAsia="Times New Roman" w:hAnsi="Times New Roman" w:cs="Times New Roman"/>
+                <w:b/>
+                <w:sz w:val="28"/>
+                <w:szCs w:val="28"/>
+                <w:lang w:val="en-US"/>
+              </w:rPr>
+            </w:pPr>
+          </w:p>
+          <w:p>
+            <w:pPr>
+              <w:spacing w:after="0" w:line="240" w:lineRule="auto"/>
+              <w:jc w:val="center"/>
+              <w:rPr>
+                <w:rFonts w:ascii="Times New Roman" w:eastAsia="Times New Roman" w:hAnsi="Times New Roman" w:cs="Times New Roman"/>
+                <w:b/>
+                <w:sz w:val="28"/>
+                <w:szCs w:val="28"/>
+                <w:lang w:val="en-US"/>
+              </w:rPr>
+            </w:pPr>
+            <w:r>
+              <w:rPr>
+                <w:rFonts w:ascii="Times New Roman" w:eastAsia="Times New Roman" w:hAnsi="Times New Roman" w:cs="Times New Roman"/>
+                <w:b/>
+                <w:sz w:val="28"/>
+                <w:szCs w:val="28"/>
+                <w:lang w:val="en-US"/>
+              </w:rPr>
+              <w:t xml:space="preserve">Ai Kulsum </w:t>
+            </w:r>
+            <w:proofErr w:type="spellStart"/>
+            <w:r>
+              <w:rPr>
+                <w:rFonts w:ascii="Times New Roman" w:eastAsia="Times New Roman" w:hAnsi="Times New Roman" w:cs="Times New Roman"/>
+                <w:b/>
+                <w:sz w:val="28"/>
+                <w:szCs w:val="28"/>
+                <w:lang w:val="en-US"/>
+              </w:rPr>
+              <w:t>Nuryani</w:t>
+            </w:r>
+            <w:proofErr w:type="spellEnd"/>
+            <w:r>
+              <w:rPr>
+                <w:rFonts w:ascii="Times New Roman" w:eastAsia="Times New Roman" w:hAnsi="Times New Roman" w:cs="Times New Roman"/>
+                <w:b/>
+                <w:sz w:val="28"/>
+                <w:szCs w:val="28"/>
+                <w:lang w:val="en-US"/>
+              </w:rPr>
+              <w:t xml:space="preserve">, </w:t>
+            </w:r>
+            <w:proofErr w:type="spellStart"/>
+            <w:proofErr w:type="gramStart"/>
+            <w:r>
+              <w:rPr>
+                <w:rFonts w:ascii="Times New Roman" w:eastAsia="Times New Roman" w:hAnsi="Times New Roman" w:cs="Times New Roman"/>
+                <w:b/>
+                <w:sz w:val="28"/>
+                <w:szCs w:val="28"/>
+                <w:lang w:val="en-US"/>
+              </w:rPr>
+              <w:t>M.Pd</w:t>
+            </w:r>
+            <w:proofErr w:type="spellEnd"/>
+            <w:proofErr w:type="gramEnd"/>
+          </w:p>
+          <w:p>
+            <w:pPr>
+              <w:spacing w:after="0" w:line="240" w:lineRule="auto"/>
+              <w:jc w:val="center"/>
+              <w:rPr>
+                <w:rFonts w:ascii="Times New Roman" w:eastAsia="Times New Roman" w:hAnsi="Times New Roman" w:cs="Times New Roman"/>
+                <w:b/>
+                <w:sz w:val="28"/>
+                <w:szCs w:val="28"/>
+                <w:lang w:val="en-US"/>
+              </w:rPr>
+            </w:pPr>
+            <w:r>
+              <w:rPr>
+                <w:rFonts w:ascii="Times New Roman" w:eastAsia="Times New Roman" w:hAnsi="Times New Roman" w:cs="Times New Roman"/>
+                <w:b/>
+                <w:sz w:val="28"/>
+                <w:szCs w:val="28"/>
+                <w:lang w:val="en-US"/>
+              </w:rPr>
+              <w:t>197003122002122003</w:t>
+            </w:r>
+          </w:p>
+        </w:tc>
+        <w:tc>
+          <w:tcPr>
+            <w:tcW w:w="3102" w:type="dxa"/>
+            <w:tcBorders>
+              <w:top w:val="nil"/>
+              <w:left w:val="single" w:sz="4" w:space="0" w:color="000000"/>
+              <w:bottom w:val="nil"/>
+              <w:right w:val="single" w:sz="4" w:space="0" w:color="000000"/>
+            </w:tcBorders>
+          </w:tcPr>
+          <w:p>
+            <w:pPr>
+              <w:spacing w:after="0" w:line="240" w:lineRule="auto"/>
+              <w:jc w:val="center"/>
+              <w:rPr>
+                <w:rFonts w:ascii="Times New Roman" w:eastAsia="Times New Roman" w:hAnsi="Times New Roman" w:cs="Times New Roman"/>
+                <w:b/>
+                <w:sz w:val="28"/>
+                <w:szCs w:val="28"/>
+                <w:lang w:val="en-US"/>
+              </w:rPr>
+            </w:pPr>
+          </w:p>
+        </w:tc>
+        <w:tc>
+          <w:tcPr>
+            <w:tcW w:w="3251" w:type="dxa"/>
+            <w:tcBorders>
+              <w:top w:val="single" w:sz="4" w:space="0" w:color="000000"/>
+              <w:left w:val="single" w:sz="4" w:space="0" w:color="000000"/>
+              <w:bottom w:val="single" w:sz="4" w:space="0" w:color="000000"/>
+              <w:right w:val="single" w:sz="4" w:space="0" w:color="000000"/>
+            </w:tcBorders>
+          </w:tcPr>
+          <w:p>
+            <w:pPr>
+              <w:spacing w:after="0" w:line="240" w:lineRule="auto"/>
+              <w:jc w:val="center"/>
+              <w:rPr>
+                <w:rFonts w:ascii="Times New Roman" w:eastAsia="Times New Roman" w:hAnsi="Times New Roman" w:cs="Times New Roman"/>
+                <w:b/>
+                <w:sz w:val="28"/>
+                <w:szCs w:val="28"/>
+                <w:lang w:val="en-US"/>
+              </w:rPr>
+            </w:pPr>
+          </w:p>
+          <w:p>
+            <w:pPr>
+              <w:spacing w:after="0" w:line="240" w:lineRule="auto"/>
+              <w:jc w:val="center"/>
+              <w:rPr>
+                <w:rFonts w:ascii="Times New Roman" w:eastAsia="Times New Roman" w:hAnsi="Times New Roman" w:cs="Times New Roman"/>
+                <w:b/>
+                <w:sz w:val="28"/>
+                <w:szCs w:val="28"/>
+                <w:lang w:val="en-US"/>
+              </w:rPr>
+            </w:pPr>
+          </w:p>
+          <w:p>
+            <w:pPr>
+              <w:spacing w:after="0" w:line="240" w:lineRule="auto"/>
+              <w:jc w:val="center"/>
+              <w:rPr>
+                <w:rFonts w:ascii="Times New Roman" w:eastAsia="Times New Roman" w:hAnsi="Times New Roman" w:cs="Times New Roman"/>
+                <w:b/>
+                <w:sz w:val="28"/>
+                <w:szCs w:val="28"/>
+                <w:lang w:val="en-US"/>
+              </w:rPr>
+            </w:pPr>
+          </w:p>
+          <w:p>
+            <w:pPr>
+              <w:spacing w:after="0" w:line="240" w:lineRule="auto"/>
+              <w:jc w:val="center"/>
+              <w:rPr>
+                <w:rFonts w:ascii="Times New Roman" w:eastAsia="Times New Roman" w:hAnsi="Times New Roman" w:cs="Times New Roman"/>
+                <w:b/>
+                <w:sz w:val="28"/>
+                <w:szCs w:val="28"/>
+                <w:lang w:val="en-US"/>
+              </w:rPr>
+            </w:pPr>
+          </w:p>
+          <w:p>
+            <w:pPr>
+              <w:spacing w:after="0" w:line="240" w:lineRule="auto"/>
+              <w:jc w:val="center"/>
+              <w:rPr>
+                <w:rFonts w:ascii="Times New Roman" w:eastAsia="Times New Roman" w:hAnsi="Times New Roman" w:cs="Times New Roman"/>
+                <w:b/>
+                <w:sz w:val="28"/>
+                <w:szCs w:val="28"/>
+                <w:lang w:val="en-US"/>
+              </w:rPr>
+            </w:pPr>
+            <w:r>
+              <w:rPr>
+                <w:rFonts w:ascii="Times New Roman" w:eastAsia="Times New Roman" w:hAnsi="Times New Roman" w:cs="Times New Roman"/>
+                <w:b/>
+                <w:sz w:val="28"/>
+                <w:szCs w:val="28"/>
+                <w:lang w:val="en-US"/>
+              </w:rPr>
+              <w:t xml:space="preserve">Sri Dewi Yulia, </w:t>
+            </w:r>
+            <w:proofErr w:type="spellStart"/>
+            <w:proofErr w:type="gramStart"/>
+            <w:r>
+              <w:rPr>
+                <w:rFonts w:ascii="Times New Roman" w:eastAsia="Times New Roman" w:hAnsi="Times New Roman" w:cs="Times New Roman"/>
+                <w:b/>
+                <w:sz w:val="28"/>
+                <w:szCs w:val="28"/>
+                <w:lang w:val="en-US"/>
+              </w:rPr>
+              <w:t>S.Pd</w:t>
+            </w:r>
+            <w:proofErr w:type="spellEnd"/>
+            <w:proofErr w:type="gramEnd"/>
+          </w:p>
+          <w:p>
+            <w:pPr>
+              <w:spacing w:after="0" w:line="240" w:lineRule="auto"/>
+              <w:jc w:val="center"/>
+              <w:rPr>
+                <w:rFonts w:ascii="Times New Roman" w:eastAsia="Times New Roman" w:hAnsi="Times New Roman" w:cs="Times New Roman"/>
+                <w:b/>
+                <w:sz w:val="28"/>
+                <w:szCs w:val="28"/>
+                <w:lang w:val="en-US"/>
+              </w:rPr>
+            </w:pPr>
+            <w:r>
+              <w:rPr>
+                <w:rFonts w:ascii="Times New Roman" w:eastAsia="Times New Roman" w:hAnsi="Times New Roman" w:cs="Times New Roman"/>
+                <w:b/>
+                <w:sz w:val="28"/>
+                <w:szCs w:val="28"/>
+                <w:lang w:val="en-US"/>
+              </w:rPr>
+              <w:t>198107152023212021</w:t>
             </w:r>
           </w:p>
         </w:tc>
@@ -12155,9 +12614,7 @@
       <w:tblStyleRowBandSize w:val="1"/>
       <w:tblStyleColBandSize w:val="1"/>
       <w:tblCellMar>
-        <w:top w:w="0" w:type="dxa"/>
         <w:left w:w="108" w:type="dxa"/>
-        <w:bottom w:w="0" w:type="dxa"/>
         <w:right w:w="108" w:type="dxa"/>
       </w:tblCellMar>
     </w:tblPr>
@@ -12177,9 +12634,7 @@
       <w:tblStyleRowBandSize w:val="1"/>
       <w:tblStyleColBandSize w:val="1"/>
       <w:tblCellMar>
-        <w:top w:w="0" w:type="dxa"/>
         <w:left w:w="108" w:type="dxa"/>
-        <w:bottom w:w="0" w:type="dxa"/>
         <w:right w:w="108" w:type="dxa"/>
       </w:tblCellMar>
     </w:tblPr>
@@ -12199,9 +12654,7 @@
       <w:tblStyleRowBandSize w:val="1"/>
       <w:tblStyleColBandSize w:val="1"/>
       <w:tblCellMar>
-        <w:top w:w="0" w:type="dxa"/>
         <w:left w:w="108" w:type="dxa"/>
-        <w:bottom w:w="0" w:type="dxa"/>
         <w:right w:w="108" w:type="dxa"/>
       </w:tblCellMar>
     </w:tblPr>
@@ -12221,9 +12674,7 @@
       <w:tblStyleRowBandSize w:val="1"/>
       <w:tblStyleColBandSize w:val="1"/>
       <w:tblCellMar>
-        <w:top w:w="0" w:type="dxa"/>
         <w:left w:w="108" w:type="dxa"/>
-        <w:bottom w:w="0" w:type="dxa"/>
         <w:right w:w="108" w:type="dxa"/>
       </w:tblCellMar>
     </w:tblPr>
@@ -12243,9 +12694,7 @@
       <w:tblStyleRowBandSize w:val="1"/>
       <w:tblStyleColBandSize w:val="1"/>
       <w:tblCellMar>
-        <w:top w:w="0" w:type="dxa"/>
         <w:left w:w="108" w:type="dxa"/>
-        <w:bottom w:w="0" w:type="dxa"/>
         <w:right w:w="108" w:type="dxa"/>
       </w:tblCellMar>
     </w:tblPr>
@@ -12265,9 +12714,7 @@
       <w:tblStyleRowBandSize w:val="1"/>
       <w:tblStyleColBandSize w:val="1"/>
       <w:tblCellMar>
-        <w:top w:w="0" w:type="dxa"/>
         <w:left w:w="108" w:type="dxa"/>
-        <w:bottom w:w="0" w:type="dxa"/>
         <w:right w:w="108" w:type="dxa"/>
       </w:tblCellMar>
     </w:tblPr>
@@ -12287,9 +12734,7 @@
       <w:tblStyleRowBandSize w:val="1"/>
       <w:tblStyleColBandSize w:val="1"/>
       <w:tblCellMar>
-        <w:top w:w="0" w:type="dxa"/>
         <w:left w:w="108" w:type="dxa"/>
-        <w:bottom w:w="0" w:type="dxa"/>
         <w:right w:w="108" w:type="dxa"/>
       </w:tblCellMar>
     </w:tblPr>
@@ -12309,9 +12754,7 @@
       <w:tblStyleRowBandSize w:val="1"/>
       <w:tblStyleColBandSize w:val="1"/>
       <w:tblCellMar>
-        <w:top w:w="0" w:type="dxa"/>
         <w:left w:w="108" w:type="dxa"/>
-        <w:bottom w:w="0" w:type="dxa"/>
         <w:right w:w="108" w:type="dxa"/>
       </w:tblCellMar>
     </w:tblPr>

</xml_diff>